<commit_message>
att objetivo e escopo
</commit_message>
<xml_diff>
--- a/Docs/Documentação.docx
+++ b/Docs/Documentação.docx
@@ -135,7 +135,23 @@
           <w:sz w:val="24"/>
           <w:szCs w:val="24"/>
         </w:rPr>
-        <w:t>Desenvolver um sistema WEB para que os usuários que se cadastrarem possam receber as notícias, estatísticas, e tudo sobre as partidas do seu clube do coração.</w:t>
+        <w:t xml:space="preserve">Desenvolver um sistema WEB </w:t>
+      </w:r>
+      <w:r>
+        <w:rPr>
+          <w:rFonts w:ascii="Arial" w:hAnsi="Arial" w:cs="Arial"/>
+          <w:sz w:val="24"/>
+          <w:szCs w:val="24"/>
+        </w:rPr>
+        <w:t>permitindo que o usuário possa realizar um cadastro, onde irá personalizar o seu cartão de sócio torcedor, e após realizar o login, escolher qual o benefício, sendo possível escolher mais de um, além da possibilidade de poder visualizar os próximos jogo</w:t>
+      </w:r>
+      <w:r>
+        <w:rPr>
+          <w:rFonts w:ascii="Arial" w:hAnsi="Arial" w:cs="Arial"/>
+          <w:sz w:val="24"/>
+          <w:szCs w:val="24"/>
+        </w:rPr>
+        <w:t>s do seu time, acompanhar as notícias e contratações.</w:t>
       </w:r>
     </w:p>
     <w:p>
@@ -182,7 +198,47 @@
           <w:sz w:val="24"/>
           <w:szCs w:val="24"/>
         </w:rPr>
-        <w:t>Criar um website para o usuário acompanhar seu time;</w:t>
+        <w:t>Criar um website para o usuário</w:t>
+      </w:r>
+      <w:r>
+        <w:rPr>
+          <w:rFonts w:ascii="Arial" w:hAnsi="Arial" w:cs="Arial"/>
+          <w:sz w:val="24"/>
+          <w:szCs w:val="24"/>
+        </w:rPr>
+        <w:t xml:space="preserve"> </w:t>
+      </w:r>
+      <w:r>
+        <w:rPr>
+          <w:rFonts w:ascii="Arial" w:hAnsi="Arial" w:cs="Arial"/>
+          <w:sz w:val="24"/>
+          <w:szCs w:val="24"/>
+        </w:rPr>
+        <w:t>ser sócio do seu time e</w:t>
+      </w:r>
+      <w:r>
+        <w:rPr>
+          <w:rFonts w:ascii="Arial" w:hAnsi="Arial" w:cs="Arial"/>
+          <w:sz w:val="24"/>
+          <w:szCs w:val="24"/>
+        </w:rPr>
+        <w:t xml:space="preserve"> </w:t>
+      </w:r>
+      <w:r>
+        <w:rPr>
+          <w:rFonts w:ascii="Arial" w:hAnsi="Arial" w:cs="Arial"/>
+          <w:sz w:val="24"/>
+          <w:szCs w:val="24"/>
+        </w:rPr>
+        <w:t>acompanhá-lo</w:t>
+      </w:r>
+      <w:r>
+        <w:rPr>
+          <w:rFonts w:ascii="Arial" w:hAnsi="Arial" w:cs="Arial"/>
+          <w:sz w:val="24"/>
+          <w:szCs w:val="24"/>
+        </w:rPr>
+        <w:t>;</w:t>
       </w:r>
     </w:p>
     <w:p>
@@ -216,6 +272,23 @@
           <w:sz w:val="24"/>
           <w:szCs w:val="24"/>
         </w:rPr>
+        <w:t>Utilizar um sistema de cadastro e login;</w:t>
+      </w:r>
+    </w:p>
+    <w:p>
+      <w:pPr>
+        <w:rPr>
+          <w:rFonts w:ascii="Arial" w:hAnsi="Arial" w:cs="Arial"/>
+          <w:sz w:val="24"/>
+          <w:szCs w:val="24"/>
+        </w:rPr>
+      </w:pPr>
+      <w:r>
+        <w:rPr>
+          <w:rFonts w:ascii="Arial" w:hAnsi="Arial" w:cs="Arial"/>
+          <w:sz w:val="24"/>
+          <w:szCs w:val="24"/>
+        </w:rPr>
         <w:t xml:space="preserve">Utilizar validações de formulários em </w:t>
       </w:r>
       <w:proofErr w:type="spellStart"/>
@@ -251,7 +324,57 @@
           <w:sz w:val="24"/>
           <w:szCs w:val="24"/>
         </w:rPr>
-        <w:t xml:space="preserve">Aplicação da API </w:t>
+        <w:t>Criar um banco de dados para o cadastro dos usuários</w:t>
+      </w:r>
+      <w:r>
+        <w:rPr>
+          <w:rFonts w:ascii="Arial" w:hAnsi="Arial" w:cs="Arial"/>
+          <w:sz w:val="24"/>
+          <w:szCs w:val="24"/>
+        </w:rPr>
+        <w:t>;</w:t>
+      </w:r>
+    </w:p>
+    <w:p>
+      <w:pPr>
+        <w:rPr>
+          <w:rFonts w:ascii="Arial" w:hAnsi="Arial" w:cs="Arial"/>
+          <w:sz w:val="24"/>
+          <w:szCs w:val="24"/>
+        </w:rPr>
+      </w:pPr>
+      <w:r>
+        <w:rPr>
+          <w:rFonts w:ascii="Arial" w:hAnsi="Arial" w:cs="Arial"/>
+          <w:sz w:val="24"/>
+          <w:szCs w:val="24"/>
+        </w:rPr>
+        <w:t>No banco de dados ter uma tabela sobre os dados do cartão;</w:t>
+      </w:r>
+    </w:p>
+    <w:p>
+      <w:pPr>
+        <w:rPr>
+          <w:rFonts w:ascii="Arial" w:hAnsi="Arial" w:cs="Arial"/>
+          <w:sz w:val="24"/>
+          <w:szCs w:val="24"/>
+        </w:rPr>
+      </w:pPr>
+      <w:r>
+        <w:rPr>
+          <w:rFonts w:ascii="Arial" w:hAnsi="Arial" w:cs="Arial"/>
+          <w:sz w:val="24"/>
+          <w:szCs w:val="24"/>
+        </w:rPr>
+        <w:t xml:space="preserve">Conectar o banco de dados ao site via </w:t>
+      </w:r>
+      <w:r>
+        <w:rPr>
+          <w:rFonts w:ascii="Arial" w:hAnsi="Arial" w:cs="Arial"/>
+          <w:sz w:val="24"/>
+          <w:szCs w:val="24"/>
+        </w:rPr>
+        <w:t xml:space="preserve">API </w:t>
       </w:r>
       <w:proofErr w:type="spellStart"/>
       <w:r>
@@ -286,8 +409,34 @@
           <w:sz w:val="24"/>
           <w:szCs w:val="24"/>
         </w:rPr>
-        <w:t>Criar um banco de dados para o cadastro dos usuários.</w:t>
-      </w:r>
+        <w:t>No site, possibilitar o usuário de personalizar o seu cartão;</w:t>
+      </w:r>
+    </w:p>
+    <w:p>
+      <w:pPr>
+        <w:rPr>
+          <w:rFonts w:ascii="Arial" w:hAnsi="Arial" w:cs="Arial"/>
+          <w:sz w:val="24"/>
+          <w:szCs w:val="24"/>
+        </w:rPr>
+      </w:pPr>
+      <w:r>
+        <w:rPr>
+          <w:rFonts w:ascii="Arial" w:hAnsi="Arial" w:cs="Arial"/>
+          <w:sz w:val="24"/>
+          <w:szCs w:val="24"/>
+        </w:rPr>
+        <w:t>No site, possibilitar do cliente escolher o seu(s) benefício(s).</w:t>
+      </w:r>
+    </w:p>
+    <w:p>
+      <w:pPr>
+        <w:rPr>
+          <w:rFonts w:ascii="Arial" w:hAnsi="Arial" w:cs="Arial"/>
+          <w:sz w:val="24"/>
+          <w:szCs w:val="24"/>
+        </w:rPr>
+      </w:pPr>
     </w:p>
     <w:p>
       <w:pPr>
@@ -333,56 +482,84 @@
           <w:sz w:val="24"/>
           <w:szCs w:val="24"/>
         </w:rPr>
-        <w:t>Utiliza</w:t>
-      </w:r>
-      <w:r>
-        <w:rPr>
-          <w:rFonts w:ascii="Arial" w:hAnsi="Arial" w:cs="Arial"/>
-          <w:sz w:val="24"/>
-          <w:szCs w:val="24"/>
-        </w:rPr>
-        <w:t>ção</w:t>
-      </w:r>
-      <w:r>
-        <w:rPr>
-          <w:rFonts w:ascii="Arial" w:hAnsi="Arial" w:cs="Arial"/>
-          <w:sz w:val="24"/>
-          <w:szCs w:val="24"/>
-        </w:rPr>
-        <w:t xml:space="preserve"> HTML e CSS no desenvolvimento do site;</w:t>
-      </w:r>
-    </w:p>
-    <w:p>
-      <w:pPr>
-        <w:rPr>
-          <w:rFonts w:ascii="Arial" w:hAnsi="Arial" w:cs="Arial"/>
-          <w:sz w:val="24"/>
-          <w:szCs w:val="24"/>
-        </w:rPr>
-      </w:pPr>
-      <w:r>
-        <w:rPr>
-          <w:rFonts w:ascii="Arial" w:hAnsi="Arial" w:cs="Arial"/>
-          <w:sz w:val="24"/>
-          <w:szCs w:val="24"/>
-        </w:rPr>
-        <w:t>Utiliza</w:t>
-      </w:r>
-      <w:r>
-        <w:rPr>
-          <w:rFonts w:ascii="Arial" w:hAnsi="Arial" w:cs="Arial"/>
-          <w:sz w:val="24"/>
-          <w:szCs w:val="24"/>
-        </w:rPr>
-        <w:t>ção de</w:t>
-      </w:r>
-      <w:r>
-        <w:rPr>
-          <w:rFonts w:ascii="Arial" w:hAnsi="Arial" w:cs="Arial"/>
-          <w:sz w:val="24"/>
-          <w:szCs w:val="24"/>
-        </w:rPr>
-        <w:t xml:space="preserve"> validações de formulários em </w:t>
+        <w:t>Utilização HTML e CSS no desenvolvimento do site;</w:t>
+      </w:r>
+    </w:p>
+    <w:p>
+      <w:pPr>
+        <w:rPr>
+          <w:rFonts w:ascii="Arial" w:hAnsi="Arial" w:cs="Arial"/>
+          <w:sz w:val="24"/>
+          <w:szCs w:val="24"/>
+        </w:rPr>
+      </w:pPr>
+      <w:r>
+        <w:rPr>
+          <w:rFonts w:ascii="Arial" w:hAnsi="Arial" w:cs="Arial"/>
+          <w:sz w:val="24"/>
+          <w:szCs w:val="24"/>
+        </w:rPr>
+        <w:t>Utilização</w:t>
+      </w:r>
+      <w:r>
+        <w:rPr>
+          <w:rFonts w:ascii="Arial" w:hAnsi="Arial" w:cs="Arial"/>
+          <w:sz w:val="24"/>
+          <w:szCs w:val="24"/>
+        </w:rPr>
+        <w:t xml:space="preserve"> da API;</w:t>
+      </w:r>
+    </w:p>
+    <w:p>
+      <w:pPr>
+        <w:rPr>
+          <w:rFonts w:ascii="Arial" w:hAnsi="Arial" w:cs="Arial"/>
+          <w:sz w:val="24"/>
+          <w:szCs w:val="24"/>
+        </w:rPr>
+      </w:pPr>
+      <w:r>
+        <w:rPr>
+          <w:rFonts w:ascii="Arial" w:hAnsi="Arial" w:cs="Arial"/>
+          <w:sz w:val="24"/>
+          <w:szCs w:val="24"/>
+        </w:rPr>
+        <w:t xml:space="preserve">Utilização do </w:t>
+      </w:r>
+      <w:proofErr w:type="spellStart"/>
+      <w:r>
+        <w:rPr>
+          <w:rFonts w:ascii="Arial" w:hAnsi="Arial" w:cs="Arial"/>
+          <w:sz w:val="24"/>
+          <w:szCs w:val="24"/>
+        </w:rPr>
+        <w:t>workbench</w:t>
+      </w:r>
+      <w:proofErr w:type="spellEnd"/>
+      <w:r>
+        <w:rPr>
+          <w:rFonts w:ascii="Arial" w:hAnsi="Arial" w:cs="Arial"/>
+          <w:sz w:val="24"/>
+          <w:szCs w:val="24"/>
+        </w:rPr>
+        <w:t>;</w:t>
+      </w:r>
+    </w:p>
+    <w:p>
+      <w:pPr>
+        <w:rPr>
+          <w:rFonts w:ascii="Arial" w:hAnsi="Arial" w:cs="Arial"/>
+          <w:sz w:val="24"/>
+          <w:szCs w:val="24"/>
+        </w:rPr>
+      </w:pPr>
+      <w:r>
+        <w:rPr>
+          <w:rFonts w:ascii="Arial" w:hAnsi="Arial" w:cs="Arial"/>
+          <w:sz w:val="24"/>
+          <w:szCs w:val="24"/>
+        </w:rPr>
+        <w:t xml:space="preserve">Utilização de validações de formulários em </w:t>
       </w:r>
       <w:proofErr w:type="spellStart"/>
       <w:r>
@@ -464,7 +641,58 @@
           <w:sz w:val="24"/>
           <w:szCs w:val="24"/>
         </w:rPr>
-        <w:t>O cliente só irá acompanhar o seu time de coração escolhido;</w:t>
+        <w:t xml:space="preserve">O cliente só irá acompanhar </w:t>
+      </w:r>
+      <w:r>
+        <w:rPr>
+          <w:rFonts w:ascii="Arial" w:hAnsi="Arial" w:cs="Arial"/>
+          <w:sz w:val="24"/>
+          <w:szCs w:val="24"/>
+        </w:rPr>
+        <w:t>e ser sócio d</w:t>
+      </w:r>
+      <w:r>
+        <w:rPr>
+          <w:rFonts w:ascii="Arial" w:hAnsi="Arial" w:cs="Arial"/>
+          <w:sz w:val="24"/>
+          <w:szCs w:val="24"/>
+        </w:rPr>
+        <w:t>o seu time de coração escolhido;</w:t>
+      </w:r>
+    </w:p>
+    <w:p>
+      <w:pPr>
+        <w:rPr>
+          <w:rFonts w:ascii="Arial" w:hAnsi="Arial" w:cs="Arial"/>
+          <w:sz w:val="24"/>
+          <w:szCs w:val="24"/>
+        </w:rPr>
+      </w:pPr>
+      <w:r>
+        <w:rPr>
+          <w:rFonts w:ascii="Arial" w:hAnsi="Arial" w:cs="Arial"/>
+          <w:sz w:val="24"/>
+          <w:szCs w:val="24"/>
+        </w:rPr>
+        <w:lastRenderedPageBreak/>
+        <w:t>Na personalização do cartão o cliente poderá escolher a cor do cartão, além da logo do time do qual irá se associar;</w:t>
+      </w:r>
+    </w:p>
+    <w:p>
+      <w:pPr>
+        <w:rPr>
+          <w:rFonts w:ascii="Arial" w:hAnsi="Arial" w:cs="Arial"/>
+          <w:sz w:val="24"/>
+          <w:szCs w:val="24"/>
+        </w:rPr>
+      </w:pPr>
+      <w:r>
+        <w:rPr>
+          <w:rFonts w:ascii="Arial" w:hAnsi="Arial" w:cs="Arial"/>
+          <w:sz w:val="24"/>
+          <w:szCs w:val="24"/>
+        </w:rPr>
+        <w:t>No site, após o login, o cliente terá a opção de montar o seu plano junto de seus benefícios;</w:t>
       </w:r>
     </w:p>
     <w:p>
@@ -769,6 +997,7 @@
     <w:lsdException w:name="HTML Sample" w:semiHidden="1" w:unhideWhenUsed="1"/>
     <w:lsdException w:name="HTML Typewriter" w:semiHidden="1" w:unhideWhenUsed="1"/>
     <w:lsdException w:name="HTML Variable" w:semiHidden="1" w:unhideWhenUsed="1"/>
+    <w:lsdException w:name="Normal Table" w:semiHidden="1" w:unhideWhenUsed="1"/>
     <w:lsdException w:name="annotation subject" w:semiHidden="1" w:unhideWhenUsed="1"/>
     <w:lsdException w:name="No List" w:semiHidden="1" w:unhideWhenUsed="1"/>
     <w:lsdException w:name="Outline List 1" w:semiHidden="1" w:unhideWhenUsed="1"/>
@@ -815,8 +1044,10 @@
     <w:lsdException w:name="Table Subtle 2" w:semiHidden="1" w:unhideWhenUsed="1"/>
     <w:lsdException w:name="Table Web 1" w:semiHidden="1" w:unhideWhenUsed="1"/>
     <w:lsdException w:name="Table Web 2" w:semiHidden="1" w:unhideWhenUsed="1"/>
+    <w:lsdException w:name="Table Web 3" w:semiHidden="1" w:unhideWhenUsed="1"/>
     <w:lsdException w:name="Balloon Text" w:semiHidden="1" w:unhideWhenUsed="1"/>
     <w:lsdException w:name="Table Grid" w:uiPriority="39"/>
+    <w:lsdException w:name="Table Theme" w:semiHidden="1" w:unhideWhenUsed="1"/>
     <w:lsdException w:name="Placeholder Text" w:semiHidden="1"/>
     <w:lsdException w:name="No Spacing" w:uiPriority="1" w:qFormat="1"/>
     <w:lsdException w:name="Light Shading" w:uiPriority="60"/>

</xml_diff>